<commit_message>
Add new lab works
</commit_message>
<xml_diff>
--- a/Database Systems/ТР-23 Ровний Григорій ЛР2.docx
+++ b/Database Systems/ТР-23 Ровний Григорій ЛР2.docx
@@ -114,6 +114,7 @@
       </w:pPr>
       <w:r>
         <w:rPr>
+          <w:noProof/>
           <w:color w:val="000000"/>
           <w:sz w:val="28"/>
           <w:szCs w:val="28"/>
@@ -491,9 +492,10 @@
             <w:r>
               <w:rPr>
                 <w:rFonts w:ascii="Times New Roman" w:eastAsia="Times New Roman" w:hAnsi="Times New Roman" w:cs="Times New Roman"/>
-                <w:sz w:val="24"/>
-                <w:szCs w:val="24"/>
-                <w:lang w:val="en-US" w:eastAsia="uk-UA"/>
+                <w:noProof/>
+                <w:sz w:val="24"/>
+                <w:szCs w:val="24"/>
+                <w:lang w:eastAsia="uk-UA"/>
               </w:rPr>
               <w:drawing>
                 <wp:inline distT="0" distB="0" distL="0" distR="0" wp14:anchorId="361A5BD0" wp14:editId="5908D49E">
@@ -604,23 +606,7 @@
                 <w:color w:val="000000"/>
                 <w:lang w:eastAsia="uk-UA"/>
               </w:rPr>
-              <w:t>Визначити первинні ключ</w:t>
-            </w:r>
-            <w:r>
-              <w:rPr>
-                <w:rFonts w:ascii="Arial" w:eastAsia="Times New Roman" w:hAnsi="Arial" w:cs="Arial"/>
-                <w:color w:val="000000"/>
-                <w:lang w:eastAsia="uk-UA"/>
-              </w:rPr>
-              <w:t xml:space="preserve">і. </w:t>
-            </w:r>
-            <w:r>
-              <w:rPr>
-                <w:rFonts w:ascii="Arial" w:eastAsia="Times New Roman" w:hAnsi="Arial" w:cs="Arial"/>
-                <w:color w:val="000000"/>
-                <w:lang w:eastAsia="uk-UA"/>
-              </w:rPr>
-              <w:t>Створити зв</w:t>
+              <w:t>Визначити первинні ключі. Створити зв</w:t>
             </w:r>
             <w:r>
               <w:rPr>
@@ -637,23 +623,7 @@
                 <w:color w:val="000000"/>
                 <w:lang w:val="ru-RU" w:eastAsia="uk-UA"/>
               </w:rPr>
-              <w:t>яз</w:t>
-            </w:r>
-            <w:r>
-              <w:rPr>
-                <w:rFonts w:ascii="Arial" w:eastAsia="Times New Roman" w:hAnsi="Arial" w:cs="Arial"/>
-                <w:color w:val="000000"/>
-                <w:lang w:val="ru-RU" w:eastAsia="uk-UA"/>
-              </w:rPr>
-              <w:t>о</w:t>
-            </w:r>
-            <w:r>
-              <w:rPr>
-                <w:rFonts w:ascii="Arial" w:eastAsia="Times New Roman" w:hAnsi="Arial" w:cs="Arial"/>
-                <w:color w:val="000000"/>
-                <w:lang w:val="ru-RU" w:eastAsia="uk-UA"/>
-              </w:rPr>
-              <w:t>к</w:t>
+              <w:t>язок</w:t>
             </w:r>
             <w:proofErr w:type="spellEnd"/>
             <w:r>
@@ -2582,6 +2552,7 @@
             <w:r>
               <w:rPr>
                 <w:rFonts w:ascii="Times New Roman" w:eastAsia="Times New Roman" w:hAnsi="Times New Roman" w:cs="Times New Roman"/>
+                <w:noProof/>
                 <w:sz w:val="24"/>
                 <w:szCs w:val="24"/>
                 <w:lang w:eastAsia="uk-UA"/>
@@ -2685,6 +2656,7 @@
             <w:r>
               <w:rPr>
                 <w:rFonts w:ascii="Times New Roman" w:eastAsia="Times New Roman" w:hAnsi="Times New Roman" w:cs="Times New Roman"/>
+                <w:noProof/>
                 <w:sz w:val="24"/>
                 <w:szCs w:val="24"/>
                 <w:lang w:eastAsia="uk-UA"/>
@@ -2838,6 +2810,7 @@
             <w:r>
               <w:rPr>
                 <w:rFonts w:ascii="Times New Roman" w:eastAsia="Times New Roman" w:hAnsi="Times New Roman" w:cs="Times New Roman"/>
+                <w:noProof/>
                 <w:sz w:val="24"/>
                 <w:szCs w:val="24"/>
                 <w:lang w:eastAsia="uk-UA"/>
@@ -2931,6 +2904,7 @@
             <w:r>
               <w:rPr>
                 <w:rFonts w:ascii="Times New Roman" w:eastAsia="Times New Roman" w:hAnsi="Times New Roman" w:cs="Times New Roman"/>
+                <w:noProof/>
                 <w:sz w:val="24"/>
                 <w:szCs w:val="24"/>
                 <w:lang w:eastAsia="uk-UA"/>
@@ -4099,6 +4073,7 @@
             <w:r>
               <w:rPr>
                 <w:rFonts w:ascii="Times New Roman" w:eastAsia="Times New Roman" w:hAnsi="Times New Roman" w:cs="Times New Roman"/>
+                <w:noProof/>
                 <w:sz w:val="24"/>
                 <w:szCs w:val="24"/>
                 <w:lang w:eastAsia="uk-UA"/>
@@ -4166,6 +4141,7 @@
             <w:r>
               <w:rPr>
                 <w:rFonts w:ascii="Times New Roman" w:eastAsia="Times New Roman" w:hAnsi="Times New Roman" w:cs="Times New Roman"/>
+                <w:noProof/>
                 <w:sz w:val="24"/>
                 <w:szCs w:val="24"/>
                 <w:lang w:eastAsia="uk-UA"/>
@@ -4269,6 +4245,7 @@
             <w:r>
               <w:rPr>
                 <w:rFonts w:ascii="Times New Roman" w:eastAsia="Times New Roman" w:hAnsi="Times New Roman" w:cs="Times New Roman"/>
+                <w:noProof/>
                 <w:sz w:val="24"/>
                 <w:szCs w:val="24"/>
                 <w:lang w:eastAsia="uk-UA"/>
@@ -4339,6 +4316,8 @@
                 <w:lang w:eastAsia="uk-UA"/>
               </w:rPr>
             </w:pPr>
+            <w:bookmarkStart w:id="0" w:name="_GoBack"/>
+            <w:bookmarkEnd w:id="0"/>
           </w:p>
           <w:p>
             <w:pPr>
@@ -4368,10 +4347,10 @@
                 <w:lang w:eastAsia="uk-UA"/>
               </w:rPr>
               <w:drawing>
-                <wp:inline distT="0" distB="0" distL="0" distR="0" wp14:anchorId="02FFD38C" wp14:editId="2705CDCE">
-                  <wp:extent cx="3562985" cy="1363980"/>
-                  <wp:effectExtent l="0" t="0" r="0" b="7620"/>
-                  <wp:docPr id="10" name="Рисунок 10"/>
+                <wp:inline distT="0" distB="0" distL="0" distR="0" wp14:anchorId="167DBE75" wp14:editId="1F74A675">
+                  <wp:extent cx="3562985" cy="1131570"/>
+                  <wp:effectExtent l="0" t="0" r="0" b="0"/>
+                  <wp:docPr id="15" name="Рисунок 15"/>
                   <wp:cNvGraphicFramePr>
                     <a:graphicFrameLocks xmlns:a="http://schemas.openxmlformats.org/drawingml/2006/main" noChangeAspect="1"/>
                   </wp:cNvGraphicFramePr>
@@ -4391,7 +4370,7 @@
                         <pic:spPr>
                           <a:xfrm>
                             <a:off x="0" y="0"/>
-                            <a:ext cx="3562985" cy="1363980"/>
+                            <a:ext cx="3562985" cy="1131570"/>
                           </a:xfrm>
                           <a:prstGeom prst="rect">
                             <a:avLst/>
@@ -4787,6 +4766,17 @@
                 <w:lang w:eastAsia="uk-UA"/>
               </w:rPr>
             </w:pPr>
+          </w:p>
+          <w:p>
+            <w:pPr>
+              <w:spacing w:after="0" w:line="240" w:lineRule="auto"/>
+              <w:rPr>
+                <w:rFonts w:ascii="Times New Roman" w:eastAsia="Times New Roman" w:hAnsi="Times New Roman" w:cs="Times New Roman"/>
+                <w:sz w:val="24"/>
+                <w:szCs w:val="24"/>
+                <w:lang w:eastAsia="uk-UA"/>
+              </w:rPr>
+            </w:pPr>
             <w:r>
               <w:rPr>
                 <w:rFonts w:ascii="Times New Roman" w:eastAsia="Times New Roman" w:hAnsi="Times New Roman" w:cs="Times New Roman"/>
@@ -5605,6 +5595,17 @@
                 <w:lang w:val="en-US" w:eastAsia="uk-UA"/>
               </w:rPr>
             </w:pPr>
+          </w:p>
+          <w:p>
+            <w:pPr>
+              <w:spacing w:after="0" w:line="240" w:lineRule="auto"/>
+              <w:rPr>
+                <w:rFonts w:ascii="Times New Roman" w:eastAsia="Times New Roman" w:hAnsi="Times New Roman" w:cs="Times New Roman"/>
+                <w:sz w:val="24"/>
+                <w:szCs w:val="24"/>
+                <w:lang w:val="en-US" w:eastAsia="uk-UA"/>
+              </w:rPr>
+            </w:pPr>
             <w:r>
               <w:rPr>
                 <w:rFonts w:ascii="Times New Roman" w:eastAsia="Times New Roman" w:hAnsi="Times New Roman" w:cs="Times New Roman"/>
@@ -5765,6 +5766,77 @@
                 <w:lang w:val="en-US" w:eastAsia="uk-UA"/>
               </w:rPr>
             </w:pPr>
+            <w:r>
+              <w:rPr>
+                <w:rFonts w:ascii="Times New Roman" w:eastAsia="Times New Roman" w:hAnsi="Times New Roman" w:cs="Times New Roman"/>
+                <w:sz w:val="24"/>
+                <w:szCs w:val="24"/>
+                <w:lang w:val="en-US" w:eastAsia="uk-UA"/>
+              </w:rPr>
+              <w:t xml:space="preserve">GRANT SELECT ON </w:t>
+            </w:r>
+            <w:proofErr w:type="spellStart"/>
+            <w:r>
+              <w:rPr>
+                <w:rFonts w:ascii="Times New Roman" w:eastAsia="Times New Roman" w:hAnsi="Times New Roman" w:cs="Times New Roman"/>
+                <w:sz w:val="24"/>
+                <w:szCs w:val="24"/>
+                <w:lang w:val="en-US" w:eastAsia="uk-UA"/>
+              </w:rPr>
+              <w:t>office.departments</w:t>
+            </w:r>
+            <w:proofErr w:type="spellEnd"/>
+            <w:r>
+              <w:rPr>
+                <w:rFonts w:ascii="Times New Roman" w:eastAsia="Times New Roman" w:hAnsi="Times New Roman" w:cs="Times New Roman"/>
+                <w:sz w:val="24"/>
+                <w:szCs w:val="24"/>
+                <w:lang w:val="en-US" w:eastAsia="uk-UA"/>
+              </w:rPr>
+              <w:t xml:space="preserve"> TO '</w:t>
+            </w:r>
+            <w:proofErr w:type="spellStart"/>
+            <w:r>
+              <w:rPr>
+                <w:rFonts w:ascii="Times New Roman" w:eastAsia="Times New Roman" w:hAnsi="Times New Roman" w:cs="Times New Roman"/>
+                <w:sz w:val="24"/>
+                <w:szCs w:val="24"/>
+                <w:lang w:val="en-US" w:eastAsia="uk-UA"/>
+              </w:rPr>
+              <w:t>department_manager'@'localhost</w:t>
+            </w:r>
+            <w:proofErr w:type="spellEnd"/>
+            <w:r>
+              <w:rPr>
+                <w:rFonts w:ascii="Times New Roman" w:eastAsia="Times New Roman" w:hAnsi="Times New Roman" w:cs="Times New Roman"/>
+                <w:sz w:val="24"/>
+                <w:szCs w:val="24"/>
+                <w:lang w:val="en-US" w:eastAsia="uk-UA"/>
+              </w:rPr>
+              <w:t>';</w:t>
+            </w:r>
+          </w:p>
+          <w:p>
+            <w:pPr>
+              <w:spacing w:after="0" w:line="240" w:lineRule="auto"/>
+              <w:rPr>
+                <w:rFonts w:ascii="Times New Roman" w:eastAsia="Times New Roman" w:hAnsi="Times New Roman" w:cs="Times New Roman"/>
+                <w:sz w:val="24"/>
+                <w:szCs w:val="24"/>
+                <w:lang w:val="en-US" w:eastAsia="uk-UA"/>
+              </w:rPr>
+            </w:pPr>
+          </w:p>
+          <w:p>
+            <w:pPr>
+              <w:spacing w:after="0" w:line="240" w:lineRule="auto"/>
+              <w:rPr>
+                <w:rFonts w:ascii="Times New Roman" w:eastAsia="Times New Roman" w:hAnsi="Times New Roman" w:cs="Times New Roman"/>
+                <w:sz w:val="24"/>
+                <w:szCs w:val="24"/>
+                <w:lang w:val="en-US" w:eastAsia="uk-UA"/>
+              </w:rPr>
+            </w:pPr>
           </w:p>
           <w:p>
             <w:pPr>
@@ -5865,6 +5937,137 @@
               </w:rPr>
               <w:t>';</w:t>
             </w:r>
+          </w:p>
+          <w:p>
+            <w:pPr>
+              <w:spacing w:after="0" w:line="240" w:lineRule="auto"/>
+              <w:rPr>
+                <w:rFonts w:ascii="Times New Roman" w:eastAsia="Times New Roman" w:hAnsi="Times New Roman" w:cs="Times New Roman"/>
+                <w:sz w:val="24"/>
+                <w:szCs w:val="24"/>
+                <w:lang w:val="en-US" w:eastAsia="uk-UA"/>
+              </w:rPr>
+            </w:pPr>
+            <w:r>
+              <w:rPr>
+                <w:rFonts w:ascii="Times New Roman" w:eastAsia="Times New Roman" w:hAnsi="Times New Roman" w:cs="Times New Roman"/>
+                <w:sz w:val="24"/>
+                <w:szCs w:val="24"/>
+                <w:lang w:val="en-US" w:eastAsia="uk-UA"/>
+              </w:rPr>
+              <w:t xml:space="preserve">GRANT SELECT ON </w:t>
+            </w:r>
+            <w:proofErr w:type="spellStart"/>
+            <w:r>
+              <w:rPr>
+                <w:rFonts w:ascii="Times New Roman" w:eastAsia="Times New Roman" w:hAnsi="Times New Roman" w:cs="Times New Roman"/>
+                <w:sz w:val="24"/>
+                <w:szCs w:val="24"/>
+                <w:lang w:val="en-US" w:eastAsia="uk-UA"/>
+              </w:rPr>
+              <w:t>office.expenses</w:t>
+            </w:r>
+            <w:proofErr w:type="spellEnd"/>
+            <w:r>
+              <w:rPr>
+                <w:rFonts w:ascii="Times New Roman" w:eastAsia="Times New Roman" w:hAnsi="Times New Roman" w:cs="Times New Roman"/>
+                <w:sz w:val="24"/>
+                <w:szCs w:val="24"/>
+                <w:lang w:val="en-US" w:eastAsia="uk-UA"/>
+              </w:rPr>
+              <w:t xml:space="preserve"> TO '</w:t>
+            </w:r>
+            <w:proofErr w:type="spellStart"/>
+            <w:r>
+              <w:rPr>
+                <w:rFonts w:ascii="Times New Roman" w:eastAsia="Times New Roman" w:hAnsi="Times New Roman" w:cs="Times New Roman"/>
+                <w:sz w:val="24"/>
+                <w:szCs w:val="24"/>
+                <w:lang w:val="en-US" w:eastAsia="uk-UA"/>
+              </w:rPr>
+              <w:t>department_manager'@'localhost</w:t>
+            </w:r>
+            <w:proofErr w:type="spellEnd"/>
+            <w:r>
+              <w:rPr>
+                <w:rFonts w:ascii="Times New Roman" w:eastAsia="Times New Roman" w:hAnsi="Times New Roman" w:cs="Times New Roman"/>
+                <w:sz w:val="24"/>
+                <w:szCs w:val="24"/>
+                <w:lang w:val="en-US" w:eastAsia="uk-UA"/>
+              </w:rPr>
+              <w:t>';</w:t>
+            </w:r>
+          </w:p>
+          <w:p>
+            <w:pPr>
+              <w:spacing w:after="0" w:line="240" w:lineRule="auto"/>
+              <w:rPr>
+                <w:rFonts w:ascii="Times New Roman" w:eastAsia="Times New Roman" w:hAnsi="Times New Roman" w:cs="Times New Roman"/>
+                <w:sz w:val="24"/>
+                <w:szCs w:val="24"/>
+                <w:lang w:val="en-US" w:eastAsia="uk-UA"/>
+              </w:rPr>
+            </w:pPr>
+            <w:r>
+              <w:rPr>
+                <w:rFonts w:ascii="Times New Roman" w:eastAsia="Times New Roman" w:hAnsi="Times New Roman" w:cs="Times New Roman"/>
+                <w:sz w:val="24"/>
+                <w:szCs w:val="24"/>
+                <w:lang w:val="en-US" w:eastAsia="uk-UA"/>
+              </w:rPr>
+              <w:t xml:space="preserve">GRANT SELECT, INSERT, DELETE ON </w:t>
+            </w:r>
+            <w:proofErr w:type="spellStart"/>
+            <w:r>
+              <w:rPr>
+                <w:rFonts w:ascii="Times New Roman" w:eastAsia="Times New Roman" w:hAnsi="Times New Roman" w:cs="Times New Roman"/>
+                <w:sz w:val="24"/>
+                <w:szCs w:val="24"/>
+                <w:lang w:val="en-US" w:eastAsia="uk-UA"/>
+              </w:rPr>
+              <w:t>office.employees</w:t>
+            </w:r>
+            <w:proofErr w:type="spellEnd"/>
+            <w:r>
+              <w:rPr>
+                <w:rFonts w:ascii="Times New Roman" w:eastAsia="Times New Roman" w:hAnsi="Times New Roman" w:cs="Times New Roman"/>
+                <w:sz w:val="24"/>
+                <w:szCs w:val="24"/>
+                <w:lang w:val="en-US" w:eastAsia="uk-UA"/>
+              </w:rPr>
+              <w:t xml:space="preserve"> TO '</w:t>
+            </w:r>
+            <w:proofErr w:type="spellStart"/>
+            <w:r>
+              <w:rPr>
+                <w:rFonts w:ascii="Times New Roman" w:eastAsia="Times New Roman" w:hAnsi="Times New Roman" w:cs="Times New Roman"/>
+                <w:sz w:val="24"/>
+                <w:szCs w:val="24"/>
+                <w:lang w:val="en-US" w:eastAsia="uk-UA"/>
+              </w:rPr>
+              <w:t>department_manager'@'localhost</w:t>
+            </w:r>
+            <w:proofErr w:type="spellEnd"/>
+            <w:r>
+              <w:rPr>
+                <w:rFonts w:ascii="Times New Roman" w:eastAsia="Times New Roman" w:hAnsi="Times New Roman" w:cs="Times New Roman"/>
+                <w:sz w:val="24"/>
+                <w:szCs w:val="24"/>
+                <w:lang w:val="en-US" w:eastAsia="uk-UA"/>
+              </w:rPr>
+              <w:t>';</w:t>
+            </w:r>
+          </w:p>
+          <w:p>
+            <w:pPr>
+              <w:spacing w:after="0" w:line="240" w:lineRule="auto"/>
+              <w:rPr>
+                <w:rFonts w:ascii="Times New Roman" w:eastAsia="Times New Roman" w:hAnsi="Times New Roman" w:cs="Times New Roman"/>
+                <w:sz w:val="24"/>
+                <w:szCs w:val="24"/>
+                <w:lang w:val="en-US" w:eastAsia="uk-UA"/>
+              </w:rPr>
+            </w:pPr>
           </w:p>
           <w:p>
             <w:pPr>
@@ -6102,9 +6305,10 @@
             <w:r>
               <w:rPr>
                 <w:rFonts w:ascii="Times New Roman" w:eastAsia="Times New Roman" w:hAnsi="Times New Roman" w:cs="Times New Roman"/>
-                <w:sz w:val="24"/>
-                <w:szCs w:val="24"/>
-                <w:lang w:val="en-US" w:eastAsia="uk-UA"/>
+                <w:noProof/>
+                <w:sz w:val="24"/>
+                <w:szCs w:val="24"/>
+                <w:lang w:eastAsia="uk-UA"/>
               </w:rPr>
               <w:drawing>
                 <wp:inline distT="0" distB="0" distL="0" distR="0" wp14:anchorId="5730BE6F" wp14:editId="0BE9D255">
@@ -6255,10 +6459,10 @@
               </w:rPr>
               <w:lastRenderedPageBreak/>
               <w:drawing>
-                <wp:inline distT="0" distB="0" distL="0" distR="0" wp14:anchorId="0A91446A" wp14:editId="37DDF4CE">
-                  <wp:extent cx="6624320" cy="4236720"/>
+                <wp:inline distT="0" distB="0" distL="0" distR="0" wp14:anchorId="7E173B15" wp14:editId="5186A4F6">
+                  <wp:extent cx="6624320" cy="4973955"/>
                   <wp:effectExtent l="0" t="0" r="5080" b="0"/>
-                  <wp:docPr id="12" name="Рисунок 12"/>
+                  <wp:docPr id="14" name="Рисунок 14"/>
                   <wp:cNvGraphicFramePr>
                     <a:graphicFrameLocks xmlns:a="http://schemas.openxmlformats.org/drawingml/2006/main" noChangeAspect="1"/>
                   </wp:cNvGraphicFramePr>
@@ -6278,7 +6482,7 @@
                         <pic:spPr>
                           <a:xfrm>
                             <a:off x="0" y="0"/>
-                            <a:ext cx="6624320" cy="4236720"/>
+                            <a:ext cx="6624320" cy="4973955"/>
                           </a:xfrm>
                           <a:prstGeom prst="rect">
                             <a:avLst/>
@@ -6383,11 +6587,53 @@
                 <w:rFonts w:ascii="Times New Roman" w:eastAsia="Times New Roman" w:hAnsi="Times New Roman" w:cs="Times New Roman"/>
                 <w:sz w:val="24"/>
                 <w:szCs w:val="24"/>
-                <w:lang w:eastAsia="uk-UA"/>
-              </w:rPr>
-            </w:pPr>
-            <w:bookmarkStart w:id="0" w:name="_GoBack"/>
-            <w:bookmarkEnd w:id="0"/>
+                <w:lang w:val="en-US" w:eastAsia="uk-UA"/>
+              </w:rPr>
+            </w:pPr>
+            <w:r>
+              <w:rPr>
+                <w:rFonts w:ascii="Times New Roman" w:eastAsia="Times New Roman" w:hAnsi="Times New Roman" w:cs="Times New Roman"/>
+                <w:noProof/>
+                <w:sz w:val="24"/>
+                <w:szCs w:val="24"/>
+                <w:lang w:eastAsia="uk-UA"/>
+              </w:rPr>
+              <w:drawing>
+                <wp:inline distT="0" distB="0" distL="0" distR="0" wp14:anchorId="788F791A" wp14:editId="16BA125C">
+                  <wp:extent cx="6624320" cy="3710940"/>
+                  <wp:effectExtent l="0" t="0" r="5080" b="3810"/>
+                  <wp:docPr id="13" name="Рисунок 13"/>
+                  <wp:cNvGraphicFramePr>
+                    <a:graphicFrameLocks xmlns:a="http://schemas.openxmlformats.org/drawingml/2006/main" noChangeAspect="1"/>
+                  </wp:cNvGraphicFramePr>
+                  <a:graphic xmlns:a="http://schemas.openxmlformats.org/drawingml/2006/main">
+                    <a:graphicData uri="http://schemas.openxmlformats.org/drawingml/2006/picture">
+                      <pic:pic xmlns:pic="http://schemas.openxmlformats.org/drawingml/2006/picture">
+                        <pic:nvPicPr>
+                          <pic:cNvPr id="1" name=""/>
+                          <pic:cNvPicPr/>
+                        </pic:nvPicPr>
+                        <pic:blipFill>
+                          <a:blip r:embed="rId16"/>
+                          <a:stretch>
+                            <a:fillRect/>
+                          </a:stretch>
+                        </pic:blipFill>
+                        <pic:spPr>
+                          <a:xfrm>
+                            <a:off x="0" y="0"/>
+                            <a:ext cx="6624320" cy="3710940"/>
+                          </a:xfrm>
+                          <a:prstGeom prst="rect">
+                            <a:avLst/>
+                          </a:prstGeom>
+                        </pic:spPr>
+                      </pic:pic>
+                    </a:graphicData>
+                  </a:graphic>
+                </wp:inline>
+              </w:drawing>
+            </w:r>
           </w:p>
         </w:tc>
       </w:tr>

</xml_diff>